<commit_message>
Adatbazis frissítés és képernyőképek
</commit_message>
<xml_diff>
--- a/doc/carazonGarage.docx
+++ b/doc/carazonGarage.docx
@@ -927,14 +927,12 @@
       <w:r>
         <w:rPr>
           <w:noProof/>
-          <w:sz w:val="36"/>
-          <w:szCs w:val="36"/>
         </w:rPr>
         <w:drawing>
-          <wp:inline distT="0" distB="0" distL="0" distR="0" wp14:anchorId="52868DFC" wp14:editId="0F01CD19">
-            <wp:extent cx="5760720" cy="3240513"/>
+          <wp:inline distT="0" distB="0" distL="0" distR="0" wp14:anchorId="552620C1" wp14:editId="440846AF">
+            <wp:extent cx="5760720" cy="3240405"/>
             <wp:effectExtent l="0" t="0" r="0" b="0"/>
-            <wp:docPr id="3" name="Kép 3"/>
+            <wp:docPr id="1" name="Kép 1"/>
             <wp:cNvGraphicFramePr>
               <a:graphicFrameLocks xmlns:a="http://schemas.openxmlformats.org/drawingml/2006/main" noChangeAspect="1"/>
             </wp:cNvGraphicFramePr>
@@ -942,33 +940,23 @@
               <a:graphicData uri="http://schemas.openxmlformats.org/drawingml/2006/picture">
                 <pic:pic xmlns:pic="http://schemas.openxmlformats.org/drawingml/2006/picture">
                   <pic:nvPicPr>
-                    <pic:cNvPr id="0" name="Picture 3"/>
-                    <pic:cNvPicPr>
-                      <a:picLocks noChangeAspect="1" noChangeArrowheads="1"/>
-                    </pic:cNvPicPr>
+                    <pic:cNvPr id="1" name=""/>
+                    <pic:cNvPicPr/>
                   </pic:nvPicPr>
                   <pic:blipFill>
-                    <a:blip r:embed="rId7" cstate="print">
-                      <a:extLst>
-                        <a:ext uri="{28A0092B-C50C-407E-A947-70E740481C1C}">
-                          <a14:useLocalDpi xmlns:a14="http://schemas.microsoft.com/office/drawing/2010/main" val="0"/>
-                        </a:ext>
-                      </a:extLst>
-                    </a:blip>
-                    <a:srcRect/>
+                    <a:blip r:embed="rId7"/>
                     <a:stretch>
                       <a:fillRect/>
                     </a:stretch>
                   </pic:blipFill>
-                  <pic:spPr bwMode="auto">
+                  <pic:spPr>
                     <a:xfrm>
                       <a:off x="0" y="0"/>
-                      <a:ext cx="5760720" cy="3240513"/>
+                      <a:ext cx="5760720" cy="3240405"/>
                     </a:xfrm>
                     <a:prstGeom prst="rect">
                       <a:avLst/>
                     </a:prstGeom>
-                    <a:noFill/>
                   </pic:spPr>
                 </pic:pic>
               </a:graphicData>
@@ -1047,6 +1035,103 @@
           <w:szCs w:val="36"/>
         </w:rPr>
       </w:pPr>
+      <w:r>
+        <w:rPr>
+          <w:noProof/>
+        </w:rPr>
+        <w:drawing>
+          <wp:inline distT="0" distB="0" distL="0" distR="0" wp14:anchorId="1BE6A3F9" wp14:editId="4F3747DE">
+            <wp:extent cx="5760720" cy="3240405"/>
+            <wp:effectExtent l="0" t="0" r="0" b="0"/>
+            <wp:docPr id="7" name="Kép 7"/>
+            <wp:cNvGraphicFramePr>
+              <a:graphicFrameLocks xmlns:a="http://schemas.openxmlformats.org/drawingml/2006/main" noChangeAspect="1"/>
+            </wp:cNvGraphicFramePr>
+            <a:graphic xmlns:a="http://schemas.openxmlformats.org/drawingml/2006/main">
+              <a:graphicData uri="http://schemas.openxmlformats.org/drawingml/2006/picture">
+                <pic:pic xmlns:pic="http://schemas.openxmlformats.org/drawingml/2006/picture">
+                  <pic:nvPicPr>
+                    <pic:cNvPr id="1" name=""/>
+                    <pic:cNvPicPr/>
+                  </pic:nvPicPr>
+                  <pic:blipFill>
+                    <a:blip r:embed="rId9"/>
+                    <a:stretch>
+                      <a:fillRect/>
+                    </a:stretch>
+                  </pic:blipFill>
+                  <pic:spPr>
+                    <a:xfrm>
+                      <a:off x="0" y="0"/>
+                      <a:ext cx="5760720" cy="3240405"/>
+                    </a:xfrm>
+                    <a:prstGeom prst="rect">
+                      <a:avLst/>
+                    </a:prstGeom>
+                  </pic:spPr>
+                </pic:pic>
+              </a:graphicData>
+            </a:graphic>
+          </wp:inline>
+        </w:drawing>
+      </w:r>
+    </w:p>
+    <w:p>
+      <w:pPr>
+        <w:rPr>
+          <w:sz w:val="36"/>
+          <w:szCs w:val="36"/>
+        </w:rPr>
+      </w:pPr>
+      <w:r>
+        <w:rPr>
+          <w:noProof/>
+        </w:rPr>
+        <w:lastRenderedPageBreak/>
+        <w:drawing>
+          <wp:inline distT="0" distB="0" distL="0" distR="0" wp14:anchorId="099770A1" wp14:editId="03EAAFCE">
+            <wp:extent cx="5760720" cy="3240405"/>
+            <wp:effectExtent l="0" t="0" r="0" b="0"/>
+            <wp:docPr id="8" name="Kép 8"/>
+            <wp:cNvGraphicFramePr>
+              <a:graphicFrameLocks xmlns:a="http://schemas.openxmlformats.org/drawingml/2006/main" noChangeAspect="1"/>
+            </wp:cNvGraphicFramePr>
+            <a:graphic xmlns:a="http://schemas.openxmlformats.org/drawingml/2006/main">
+              <a:graphicData uri="http://schemas.openxmlformats.org/drawingml/2006/picture">
+                <pic:pic xmlns:pic="http://schemas.openxmlformats.org/drawingml/2006/picture">
+                  <pic:nvPicPr>
+                    <pic:cNvPr id="1" name=""/>
+                    <pic:cNvPicPr/>
+                  </pic:nvPicPr>
+                  <pic:blipFill>
+                    <a:blip r:embed="rId10"/>
+                    <a:stretch>
+                      <a:fillRect/>
+                    </a:stretch>
+                  </pic:blipFill>
+                  <pic:spPr>
+                    <a:xfrm>
+                      <a:off x="0" y="0"/>
+                      <a:ext cx="5760720" cy="3240405"/>
+                    </a:xfrm>
+                    <a:prstGeom prst="rect">
+                      <a:avLst/>
+                    </a:prstGeom>
+                  </pic:spPr>
+                </pic:pic>
+              </a:graphicData>
+            </a:graphic>
+          </wp:inline>
+        </w:drawing>
+      </w:r>
+    </w:p>
+    <w:p>
+      <w:pPr>
+        <w:rPr>
+          <w:sz w:val="36"/>
+          <w:szCs w:val="36"/>
+        </w:rPr>
+      </w:pPr>
     </w:p>
     <w:p>
       <w:pPr>
@@ -1109,7 +1194,6 @@
         </w:rPr>
       </w:pPr>
       <w:proofErr w:type="spellStart"/>
-      <w:proofErr w:type="gramStart"/>
       <w:r>
         <w:rPr>
           <w:sz w:val="36"/>
@@ -1126,7 +1210,6 @@
         <w:t>(</w:t>
       </w:r>
       <w:proofErr w:type="spellStart"/>
-      <w:proofErr w:type="gramEnd"/>
       <w:r>
         <w:rPr>
           <w:sz w:val="36"/>
@@ -1134,15 +1217,6 @@
         </w:rPr>
         <w:t>id,user_id,da</w:t>
       </w:r>
-      <w:proofErr w:type="spellEnd"/>
-    </w:p>
-    <w:p>
-      <w:pPr>
-        <w:rPr>
-          <w:sz w:val="36"/>
-          <w:szCs w:val="36"/>
-        </w:rPr>
-      </w:pPr>
       <w:bookmarkStart w:id="0" w:name="_GoBack"/>
       <w:bookmarkEnd w:id="0"/>
       <w:r>
@@ -1150,7 +1224,15 @@
           <w:sz w:val="36"/>
           <w:szCs w:val="36"/>
         </w:rPr>
-        <w:t>te)</w:t>
+        <w:t>te</w:t>
+      </w:r>
+      <w:proofErr w:type="spellEnd"/>
+      <w:r>
+        <w:rPr>
+          <w:sz w:val="36"/>
+          <w:szCs w:val="36"/>
+        </w:rPr>
+        <w:t>)</w:t>
       </w:r>
     </w:p>
     <w:p>
@@ -1657,6 +1739,7 @@
     <w:lsdException w:name="HTML Sample" w:semiHidden="1" w:unhideWhenUsed="1"/>
     <w:lsdException w:name="HTML Typewriter" w:semiHidden="1" w:unhideWhenUsed="1"/>
     <w:lsdException w:name="HTML Variable" w:semiHidden="1" w:unhideWhenUsed="1"/>
+    <w:lsdException w:name="Normal Table" w:semiHidden="1" w:unhideWhenUsed="1"/>
     <w:lsdException w:name="annotation subject" w:semiHidden="1" w:unhideWhenUsed="1"/>
     <w:lsdException w:name="No List" w:semiHidden="1" w:unhideWhenUsed="1"/>
     <w:lsdException w:name="Outline List 1" w:semiHidden="1" w:unhideWhenUsed="1"/>
@@ -1700,8 +1783,10 @@
     <w:lsdException w:name="Table Elegant" w:semiHidden="1" w:unhideWhenUsed="1"/>
     <w:lsdException w:name="Table Professional" w:semiHidden="1" w:unhideWhenUsed="1"/>
     <w:lsdException w:name="Table Subtle 1" w:semiHidden="1" w:unhideWhenUsed="1"/>
+    <w:lsdException w:name="Table Subtle 2" w:semiHidden="1" w:unhideWhenUsed="1"/>
     <w:lsdException w:name="Table Web 1" w:semiHidden="1" w:unhideWhenUsed="1"/>
     <w:lsdException w:name="Table Web 2" w:semiHidden="1" w:unhideWhenUsed="1"/>
+    <w:lsdException w:name="Table Web 3" w:semiHidden="1" w:unhideWhenUsed="1"/>
     <w:lsdException w:name="Balloon Text" w:semiHidden="1" w:unhideWhenUsed="1"/>
     <w:lsdException w:name="Table Grid" w:uiPriority="39"/>
     <w:lsdException w:name="Table Theme" w:semiHidden="1" w:unhideWhenUsed="1"/>

</xml_diff>